<commit_message>
rapport (not yet finished)
still dont know pour la deuxieme ressource de la question 3 pour les
alarmes
</commit_message>
<xml_diff>
--- a/TP3/rapport-TP3.docx
+++ b/TP3/rapport-TP3.docx
@@ -544,33 +544,49 @@
         <w:pStyle w:val="Heading1"/>
       </w:pPr>
       <w:r>
+        <w:t>Partie 1</w:t>
+      </w:r>
+    </w:p>
+    <w:p>
+      <w:pPr>
+        <w:pStyle w:val="Heading2"/>
+      </w:pPr>
+      <w:r>
         <w:t>Question 1</w:t>
       </w:r>
     </w:p>
     <w:p>
-      <w:pPr>
-        <w:rPr>
-          <w:color w:val="FF0000"/>
-        </w:rPr>
-      </w:pPr>
-      <w:r>
-        <w:rPr>
-          <w:color w:val="FF0000"/>
-        </w:rPr>
-        <w:t xml:space="preserve">** À voir dans server1 I </w:t>
-      </w:r>
-      <w:proofErr w:type="spellStart"/>
-      <w:r>
-        <w:rPr>
-          <w:color w:val="FF0000"/>
-        </w:rPr>
-        <w:t>guess</w:t>
-      </w:r>
-      <w:proofErr w:type="spellEnd"/>
-    </w:p>
-    <w:p>
-      <w:pPr>
-        <w:pStyle w:val="Heading1"/>
+      <w:r>
+        <w:t>L’ajout d’une règle « </w:t>
+      </w:r>
+      <w:proofErr w:type="spellStart"/>
+      <w:r>
+        <w:t>ingress</w:t>
+      </w:r>
+      <w:proofErr w:type="spellEnd"/>
+      <w:r>
+        <w:t> » qui ouvre le port 22(SSH) par TCP permet de rendre la machine virtuelle accessible via SSH. Puis, l’ajout d’une autre règle « </w:t>
+      </w:r>
+      <w:proofErr w:type="spellStart"/>
+      <w:r>
+        <w:t>ingress</w:t>
+      </w:r>
+      <w:proofErr w:type="spellEnd"/>
+      <w:r>
+        <w:t> »</w:t>
+      </w:r>
+      <w:r>
+        <w:t xml:space="preserve"> qui ouvre le port 80(HTTP) va permettre à nos serveurs de servir les requêtes web par TCP également</w:t>
+      </w:r>
+      <w:bookmarkStart w:id="0" w:name="_GoBack"/>
+      <w:bookmarkEnd w:id="0"/>
+      <w:r>
+        <w:t>.</w:t>
+      </w:r>
+    </w:p>
+    <w:p>
+      <w:pPr>
+        <w:pStyle w:val="Heading2"/>
         <w:rPr>
           <w:rFonts w:asciiTheme="minorHAnsi" w:eastAsiaTheme="minorHAnsi" w:hAnsiTheme="minorHAnsi" w:cstheme="minorBidi"/>
           <w:color w:val="auto"/>
@@ -672,12 +688,7 @@
       </w:r>
       <w:proofErr w:type="spellEnd"/>
       <w:r>
-        <w:t> » est évolutif et donc que de nouvelle</w:t>
-      </w:r>
-      <w:bookmarkStart w:id="0" w:name="_GoBack"/>
-      <w:bookmarkEnd w:id="0"/>
-      <w:r>
-        <w:t>s ressources peuvent être ajoutées au fur et à mesure que l’infrastructure prends de l’expansion.</w:t>
+        <w:t> » est évolutif et donc que de nouvelles ressources peuvent être ajoutées au fur et à mesure que l’infrastructure prends de l’expansion.</w:t>
       </w:r>
     </w:p>
     <w:p>
@@ -779,38 +790,37 @@
     <w:p>
       <w:pPr>
         <w:pStyle w:val="Heading1"/>
-        <w:rPr>
-          <w:lang w:val="en-US"/>
-        </w:rPr>
-      </w:pPr>
-      <w:r>
-        <w:rPr>
-          <w:lang w:val="en-US"/>
-        </w:rPr>
+      </w:pPr>
+      <w:r>
+        <w:lastRenderedPageBreak/>
         <w:t>Question 2</w:t>
       </w:r>
     </w:p>
     <w:p>
       <w:pPr>
         <w:pStyle w:val="Heading2"/>
-        <w:rPr>
-          <w:lang w:val="en-US"/>
-        </w:rPr>
-      </w:pPr>
-      <w:r>
-        <w:rPr>
-          <w:lang w:val="en-US"/>
-        </w:rPr>
-        <w:t>OS::Heat:</w:t>
+      </w:pPr>
+      <w:r>
+        <w:t>OS</w:t>
       </w:r>
       <w:proofErr w:type="gramStart"/>
       <w:r>
-        <w:rPr>
-          <w:lang w:val="en-US"/>
-        </w:rPr>
-        <w:t>:ResourceGroup</w:t>
-      </w:r>
+        <w:t>::</w:t>
+      </w:r>
+      <w:proofErr w:type="spellStart"/>
+      <w:r>
+        <w:t>Heat</w:t>
+      </w:r>
+      <w:proofErr w:type="spellEnd"/>
       <w:proofErr w:type="gramEnd"/>
+      <w:r>
+        <w:t>::</w:t>
+      </w:r>
+      <w:proofErr w:type="spellStart"/>
+      <w:r>
+        <w:t>ResourceGroup</w:t>
+      </w:r>
+      <w:proofErr w:type="spellEnd"/>
     </w:p>
     <w:p>
       <w:r>
@@ -827,42 +837,24 @@
     <w:p>
       <w:pPr>
         <w:pStyle w:val="Heading2"/>
-        <w:rPr>
-          <w:lang w:val="en-US"/>
-        </w:rPr>
-      </w:pPr>
-      <w:r>
-        <w:rPr>
-          <w:lang w:val="en-US"/>
-        </w:rPr>
-        <w:t>OS:</w:t>
+      </w:pPr>
+      <w:r>
+        <w:t>OS</w:t>
       </w:r>
       <w:proofErr w:type="gramStart"/>
       <w:r>
-        <w:rPr>
-          <w:lang w:val="en-US"/>
-        </w:rPr>
-        <w:t>:Neutron</w:t>
+        <w:t>::Neutron</w:t>
       </w:r>
       <w:proofErr w:type="gramEnd"/>
       <w:r>
-        <w:rPr>
-          <w:lang w:val="en-US"/>
-        </w:rPr>
         <w:t>::</w:t>
       </w:r>
       <w:proofErr w:type="spellStart"/>
       <w:r>
-        <w:rPr>
-          <w:lang w:val="en-US"/>
-        </w:rPr>
         <w:t>HealthMonitor</w:t>
       </w:r>
       <w:proofErr w:type="spellEnd"/>
       <w:r>
-        <w:rPr>
-          <w:lang w:val="en-US"/>
-        </w:rPr>
         <w:t xml:space="preserve"> </w:t>
       </w:r>
     </w:p>
@@ -880,28 +872,16 @@
     <w:p>
       <w:pPr>
         <w:pStyle w:val="Heading2"/>
-        <w:rPr>
-          <w:lang w:val="en-US"/>
-        </w:rPr>
-      </w:pPr>
-      <w:r>
-        <w:rPr>
-          <w:lang w:val="en-US"/>
-        </w:rPr>
-        <w:t>OS:</w:t>
+      </w:pPr>
+      <w:r>
+        <w:t>OS</w:t>
       </w:r>
       <w:proofErr w:type="gramStart"/>
       <w:r>
-        <w:rPr>
-          <w:lang w:val="en-US"/>
-        </w:rPr>
-        <w:t>:Neutron</w:t>
+        <w:t>::Neutron</w:t>
       </w:r>
       <w:proofErr w:type="gramEnd"/>
       <w:r>
-        <w:rPr>
-          <w:lang w:val="en-US"/>
-        </w:rPr>
         <w:t>::Pool</w:t>
       </w:r>
     </w:p>
@@ -965,28 +945,16 @@
     <w:p>
       <w:pPr>
         <w:pStyle w:val="Heading2"/>
-        <w:rPr>
-          <w:lang w:val="en-US"/>
-        </w:rPr>
-      </w:pPr>
-      <w:r>
-        <w:rPr>
-          <w:lang w:val="en-US"/>
-        </w:rPr>
-        <w:t>OS:</w:t>
+      </w:pPr>
+      <w:r>
+        <w:t>OS</w:t>
       </w:r>
       <w:proofErr w:type="gramStart"/>
       <w:r>
-        <w:rPr>
-          <w:lang w:val="en-US"/>
-        </w:rPr>
-        <w:t>:Nova</w:t>
+        <w:t>::Nova</w:t>
       </w:r>
       <w:proofErr w:type="gramEnd"/>
       <w:r>
-        <w:rPr>
-          <w:lang w:val="en-US"/>
-        </w:rPr>
         <w:t>::Server</w:t>
       </w:r>
     </w:p>
@@ -1015,14 +983,8 @@
     <w:p>
       <w:pPr>
         <w:pStyle w:val="Heading1"/>
-        <w:rPr>
-          <w:lang w:val="en-US"/>
-        </w:rPr>
-      </w:pPr>
-      <w:r>
-        <w:rPr>
-          <w:lang w:val="en-US"/>
-        </w:rPr>
+      </w:pPr>
+      <w:r>
         <w:t>Question 3</w:t>
       </w:r>
     </w:p>

</xml_diff>